<commit_message>
Power BI + conversie script test cases
</commit_message>
<xml_diff>
--- a/Documenten EenmaalAndermaal/Test cases/Test cases - Conversiescript.docx
+++ b/Documenten EenmaalAndermaal/Test cases/Test cases - Conversiescript.docx
@@ -18,13 +18,7 @@
         <w:pStyle w:val="Ondertitel"/>
       </w:pPr>
       <w:r>
-        <w:t>Wesley Smeltink -</w:t>
-      </w:r>
-      <w:r>
-        <w:t xml:space="preserve"> </w:t>
-      </w:r>
-      <w:r>
-        <w:t>604792</w:t>
+        <w:t>Wesley Smeltink - 604792</w:t>
       </w:r>
     </w:p>
     <w:tbl>
@@ -34,10 +28,10 @@
         <w:tblLook w:val="04A0" w:firstRow="1" w:lastRow="0" w:firstColumn="1" w:lastColumn="0" w:noHBand="0" w:noVBand="1"/>
       </w:tblPr>
       <w:tblGrid>
-        <w:gridCol w:w="2446"/>
-        <w:gridCol w:w="4015"/>
-        <w:gridCol w:w="3784"/>
-        <w:gridCol w:w="3784"/>
+        <w:gridCol w:w="2547"/>
+        <w:gridCol w:w="3544"/>
+        <w:gridCol w:w="3969"/>
+        <w:gridCol w:w="3969"/>
       </w:tblGrid>
       <w:tr>
         <w:trPr>
@@ -94,7 +88,10 @@
           </w:tcPr>
           <w:p>
             <w:r>
-              <w:t>Conversie naar tabel ‘Rubriek’</w:t>
+              <w:t xml:space="preserve">Conversie </w:t>
+            </w:r>
+            <w:r>
+              <w:t>van Dataconversie database naar huidige database, iproject15</w:t>
             </w:r>
           </w:p>
         </w:tc>
@@ -103,35 +100,37 @@
             <w:tcW w:w="3544" w:type="dxa"/>
           </w:tcPr>
           <w:p>
-            <w:proofErr w:type="spellStart"/>
-            <w:r>
-              <w:t>Datacinversie</w:t>
-            </w:r>
-            <w:proofErr w:type="spellEnd"/>
-            <w:r>
-              <w:t xml:space="preserve"> database, </w:t>
-            </w:r>
-            <w:bookmarkStart w:id="0" w:name="_GoBack"/>
-            <w:bookmarkEnd w:id="0"/>
-          </w:p>
-        </w:tc>
-        <w:tc>
-          <w:tcPr>
-            <w:tcW w:w="3969" w:type="dxa"/>
-          </w:tcPr>
-          <w:p>
-            <w:r>
-              <w:t xml:space="preserve">Data wordt van de testtabel in het iproject15 tabel genaamd: “Rubriek”. Alle wat is ingevoerd moet correct geconverteerd zijn.  </w:t>
-            </w:r>
-          </w:p>
-        </w:tc>
-        <w:tc>
-          <w:tcPr>
-            <w:tcW w:w="3969" w:type="dxa"/>
-          </w:tcPr>
-          <w:p>
-            <w:r>
-              <w:t xml:space="preserve">Data wordt van de testtabel in het iproject15 tabel genaamd: “Rubriek”. Alle wat is ingevoerd moet correct geconverteerd zijn.  </w:t>
+            <w:r>
+              <w:t>Data</w:t>
+            </w:r>
+            <w:r>
+              <w:t>co</w:t>
+            </w:r>
+            <w:r>
+              <w:t>nv</w:t>
+            </w:r>
+            <w:r>
+              <w:t>ersie script</w:t>
+            </w:r>
+          </w:p>
+        </w:tc>
+        <w:tc>
+          <w:tcPr>
+            <w:tcW w:w="3969" w:type="dxa"/>
+          </w:tcPr>
+          <w:p>
+            <w:r>
+              <w:t>De data van het database Dataconversie wordt succesvol naar onze huidige database ‘Iproject15’ geconverteerd, zonder foutmeldingen</w:t>
+            </w:r>
+          </w:p>
+        </w:tc>
+        <w:tc>
+          <w:tcPr>
+            <w:tcW w:w="3969" w:type="dxa"/>
+          </w:tcPr>
+          <w:p>
+            <w:r>
+              <w:t>De data van het database Dataconversie wordt succesvol naar onze huidige database ‘Iproject15’ geconverteerd, zonder foutmeldingen</w:t>
             </w:r>
           </w:p>
         </w:tc>
@@ -146,7 +145,7 @@
           </w:tcPr>
           <w:p>
             <w:r>
-              <w:t>Bij tabel ‘rubriek’, Update scripts</w:t>
+              <w:t>Het maken van unieke data.</w:t>
             </w:r>
           </w:p>
         </w:tc>
@@ -156,53 +155,43 @@
           </w:tcPr>
           <w:p>
             <w:r>
-              <w:t>UPDATE iproject15.dbo.Rubriek</w:t>
-            </w:r>
-          </w:p>
-          <w:p>
-            <w:r>
-              <w:t xml:space="preserve">SET Hoofdrubriek = </w:t>
-            </w:r>
-            <w:proofErr w:type="spellStart"/>
-            <w:r>
-              <w:t>null</w:t>
-            </w:r>
-            <w:proofErr w:type="spellEnd"/>
-          </w:p>
-          <w:p>
-            <w:r>
-              <w:t>WHERE Hoofdrubriek = -1</w:t>
-            </w:r>
-          </w:p>
-          <w:p/>
-          <w:p>
-            <w:r>
-              <w:t>DELETE FROM iproject15.dbo.Rubriek</w:t>
-            </w:r>
-          </w:p>
-          <w:p>
-            <w:r>
-              <w:t>WHERE Rubrieknummer = -1</w:t>
-            </w:r>
-          </w:p>
-        </w:tc>
-        <w:tc>
-          <w:tcPr>
-            <w:tcW w:w="3969" w:type="dxa"/>
-          </w:tcPr>
-          <w:p>
-            <w:r>
-              <w:t>Data wordt in de verkoper tabel toegevoegd en de gebruiker krijgt een melding hierover</w:t>
-            </w:r>
-          </w:p>
-        </w:tc>
-        <w:tc>
-          <w:tcPr>
-            <w:tcW w:w="3969" w:type="dxa"/>
-          </w:tcPr>
-          <w:p>
-            <w:r>
-              <w:t>Data wordt in de verkoper tabel toegevoegd en de gebruiker krijgt een melding hierover</w:t>
+              <w:t>Gebruikersnaam + ‘@gmail.com’</w:t>
+            </w:r>
+          </w:p>
+        </w:tc>
+        <w:tc>
+          <w:tcPr>
+            <w:tcW w:w="3969" w:type="dxa"/>
+          </w:tcPr>
+          <w:p>
+            <w:r>
+              <w:t xml:space="preserve">Iedere gebruiker heeft een zelfverzonnen uniek </w:t>
+            </w:r>
+            <w:proofErr w:type="gramStart"/>
+            <w:r>
+              <w:t>e-mail adres</w:t>
+            </w:r>
+            <w:proofErr w:type="gramEnd"/>
+            <w:r>
+              <w:t xml:space="preserve">. </w:t>
+            </w:r>
+          </w:p>
+        </w:tc>
+        <w:tc>
+          <w:tcPr>
+            <w:tcW w:w="3969" w:type="dxa"/>
+          </w:tcPr>
+          <w:p>
+            <w:r>
+              <w:t xml:space="preserve">Iedere gebruiker heeft een zelfverzonnen uniek </w:t>
+            </w:r>
+            <w:proofErr w:type="gramStart"/>
+            <w:r>
+              <w:t>e-mail adres</w:t>
+            </w:r>
+            <w:proofErr w:type="gramEnd"/>
+            <w:r>
+              <w:t>.</w:t>
             </w:r>
           </w:p>
         </w:tc>
@@ -217,7 +206,10 @@
           </w:tcPr>
           <w:p>
             <w:r>
-              <w:t>Conversie naar tabel ‘Gebruiker’</w:t>
+              <w:t xml:space="preserve">Bij het tabel ‘verkopers’ checken of </w:t>
+            </w:r>
+            <w:r>
+              <w:t>de gebruiker een verkoper is of niet</w:t>
             </w:r>
           </w:p>
         </w:tc>
@@ -227,125 +219,35 @@
           </w:tcPr>
           <w:p>
             <w:r>
-              <w:t>INSERT INTO iproject15.dbo.Gebruiker</w:t>
-            </w:r>
-          </w:p>
-          <w:p>
-            <w:r>
-              <w:t>SELECT DISTINCT LEFT(Username,25) AS Gebruikersnaam,</w:t>
-            </w:r>
-          </w:p>
-          <w:p>
-            <w:r>
-              <w:t>'Voornaam' AS Voornaam,</w:t>
-            </w:r>
-          </w:p>
-          <w:p>
-            <w:r>
-              <w:t>'Achternaam' AS Achternaam,</w:t>
-            </w:r>
-          </w:p>
-          <w:p>
-            <w:r>
-              <w:t>'straat 11' AS Adresregel1,</w:t>
-            </w:r>
-          </w:p>
-          <w:p>
-            <w:r>
-              <w:t>NULL AS Adresregel2,</w:t>
-            </w:r>
-          </w:p>
-          <w:p>
-            <w:r>
-              <w:t>LEFT (Postalcode,7) AS Postcode,</w:t>
-            </w:r>
-          </w:p>
-          <w:p>
-            <w:r>
-              <w:t>'Plek' AS Plaatsnaam,</w:t>
-            </w:r>
-          </w:p>
-          <w:p>
-            <w:r>
-              <w:t>LEFT (Location,40) AS Land,</w:t>
-            </w:r>
-          </w:p>
-          <w:p>
-            <w:r>
-              <w:t>'1999-05-19' AS Geboortedag,</w:t>
-            </w:r>
-          </w:p>
-          <w:p>
-            <w:proofErr w:type="gramStart"/>
-            <w:r>
-              <w:t>'Test@gmail.com</w:t>
-            </w:r>
-            <w:proofErr w:type="gramEnd"/>
-            <w:r>
-              <w:t>' AS Mailbox,</w:t>
-            </w:r>
-          </w:p>
-          <w:p>
-            <w:r>
-              <w:t>'Wachtwoord123' AS Wachtwoord,</w:t>
-            </w:r>
-          </w:p>
-          <w:p>
-            <w:r>
-              <w:t>1 AS Vraag,</w:t>
-            </w:r>
-          </w:p>
-          <w:p>
-            <w:r>
-              <w:t xml:space="preserve">'soep met aardappelen' AS </w:t>
+              <w:t xml:space="preserve">Een update </w:t>
             </w:r>
             <w:proofErr w:type="spellStart"/>
             <w:r>
-              <w:t>Antwoordtext</w:t>
+              <w:t>table</w:t>
             </w:r>
             <w:proofErr w:type="spellEnd"/>
             <w:r>
-              <w:t>,</w:t>
-            </w:r>
-          </w:p>
-          <w:p>
-            <w:r>
-              <w:t>0 AS Verkoper,</w:t>
-            </w:r>
-          </w:p>
-          <w:p>
-            <w:r>
-              <w:t>0 AS Geactiveerd</w:t>
-            </w:r>
-          </w:p>
-          <w:p>
-            <w:r>
-              <w:t xml:space="preserve">FROM </w:t>
-            </w:r>
-            <w:proofErr w:type="spellStart"/>
-            <w:r>
-              <w:t>Dataconversie.dbo.Users</w:t>
-            </w:r>
-            <w:proofErr w:type="spellEnd"/>
-          </w:p>
-        </w:tc>
-        <w:tc>
-          <w:tcPr>
-            <w:tcW w:w="3969" w:type="dxa"/>
-          </w:tcPr>
-          <w:p>
-            <w:r>
-              <w:t>Data wordt in de verkoper tabel toegevoegd en de gebruiker krijgt een melding hierover</w:t>
-            </w:r>
-          </w:p>
-        </w:tc>
-        <w:tc>
-          <w:tcPr>
-            <w:tcW w:w="3969" w:type="dxa"/>
-          </w:tcPr>
-          <w:p>
-            <w:r>
-              <w:t>Data wordt in de verkoper tabel toegevoegd en de gebruiker krijgt een melding hierover</w:t>
+              <w:t xml:space="preserve"> regel die checkt op een bepaalde gebruiker een advertentie heeft. </w:t>
+            </w:r>
+          </w:p>
+        </w:tc>
+        <w:tc>
+          <w:tcPr>
+            <w:tcW w:w="3969" w:type="dxa"/>
+          </w:tcPr>
+          <w:p>
+            <w:r>
+              <w:t>Als de specifieke gebruiker een of meerdere advertenties heeft, dan wordt het kolom ‘Verkoper’ verandert van een ‘0’ naar ‘1’</w:t>
+            </w:r>
+          </w:p>
+        </w:tc>
+        <w:tc>
+          <w:tcPr>
+            <w:tcW w:w="3969" w:type="dxa"/>
+          </w:tcPr>
+          <w:p>
+            <w:r>
+              <w:t>Als de specifieke gebruiker een of meerdere advertenties heeft, dan wordt het kolom ‘Verkoper’ verandert van een ‘0’ naar ‘1’</w:t>
             </w:r>
           </w:p>
         </w:tc>
@@ -360,8 +262,7 @@
           </w:tcPr>
           <w:p>
             <w:r>
-              <w:lastRenderedPageBreak/>
-              <w:t>Bij tabel ‘rubriek’, Update scripts</w:t>
+              <w:t>Verwijdert gebruikers zonder advertenties bij de ‘Verkoper’ tabel.</w:t>
             </w:r>
           </w:p>
         </w:tc>
@@ -371,67 +272,25 @@
           </w:tcPr>
           <w:p>
             <w:r>
-              <w:t>UPDATE iproject15.dbo.Gebruiker</w:t>
-            </w:r>
-          </w:p>
-          <w:p>
-            <w:r>
-              <w:t xml:space="preserve">SET </w:t>
+              <w:t xml:space="preserve">Een delete script die kijkt naar of de waarde ‘verkoper’ in </w:t>
             </w:r>
             <w:proofErr w:type="gramStart"/>
             <w:r>
-              <w:t>iproject15.dbo.Gebruiker.Verkoper</w:t>
+              <w:t>het</w:t>
             </w:r>
             <w:proofErr w:type="gramEnd"/>
             <w:r>
-              <w:t xml:space="preserve"> = 1</w:t>
-            </w:r>
-          </w:p>
-          <w:p>
-            <w:r>
-              <w:t xml:space="preserve">FROM iproject15.dbo.Gebruiker, </w:t>
-            </w:r>
-            <w:proofErr w:type="spellStart"/>
-            <w:r>
-              <w:t>Dataconversie.dbo.Items</w:t>
-            </w:r>
-            <w:proofErr w:type="spellEnd"/>
-          </w:p>
-          <w:p>
-            <w:r>
-              <w:t xml:space="preserve">WHERE </w:t>
-            </w:r>
-            <w:proofErr w:type="gramStart"/>
-            <w:r>
-              <w:t>iproject15.dbo.Gebruiker.Gebruikersnaam</w:t>
-            </w:r>
-            <w:proofErr w:type="gramEnd"/>
-            <w:r>
-              <w:t xml:space="preserve"> = </w:t>
-            </w:r>
-            <w:proofErr w:type="spellStart"/>
-            <w:r>
-              <w:t>Dataconversie.dbo.Items.Verkoper</w:t>
-            </w:r>
-            <w:proofErr w:type="spellEnd"/>
-          </w:p>
-        </w:tc>
-        <w:tc>
-          <w:tcPr>
-            <w:tcW w:w="3969" w:type="dxa"/>
-          </w:tcPr>
-          <w:p>
-            <w:r>
-              <w:t xml:space="preserve">Data wordt </w:t>
-            </w:r>
-            <w:r>
-              <w:rPr>
-                <w:b/>
-              </w:rPr>
-              <w:t>niet</w:t>
-            </w:r>
-            <w:r>
-              <w:t xml:space="preserve"> in de verkoper tabel toegevoegd en de gebruiker krijgt een foutmelding hierover</w:t>
+              <w:t xml:space="preserve"> tabel ‘0’ is. </w:t>
+            </w:r>
+          </w:p>
+        </w:tc>
+        <w:tc>
+          <w:tcPr>
+            <w:tcW w:w="3969" w:type="dxa"/>
+          </w:tcPr>
+          <w:p>
+            <w:r>
+              <w:t xml:space="preserve">Als de waarde ‘verkoper’ ‘0’ is, dan wordt die bepaalde gebruiker uit het tabel ‘Verkoper’ verwijdert. </w:t>
             </w:r>
           </w:p>
         </w:tc>
@@ -465,7 +324,13 @@
           </w:tcPr>
           <w:p>
             <w:r>
-              <w:t>Een onjuiste creditcard</w:t>
+              <w:t>C</w:t>
+            </w:r>
+            <w:r>
+              <w:t>o</w:t>
+            </w:r>
+            <w:r>
+              <w:t>nversie van Html beschrijving naar beschrijving zonder HTML of andere taal</w:t>
             </w:r>
           </w:p>
         </w:tc>
@@ -474,78 +339,34 @@
             <w:tcW w:w="3544" w:type="dxa"/>
           </w:tcPr>
           <w:p>
-            <w:pPr>
-              <w:rPr>
-                <w:i/>
-              </w:rPr>
-            </w:pPr>
-            <w:r>
-              <w:t xml:space="preserve">Bank: </w:t>
-            </w:r>
-            <w:r>
-              <w:rPr>
-                <w:i/>
-              </w:rPr>
-              <w:t>leeg</w:t>
-            </w:r>
-          </w:p>
-          <w:p>
-            <w:r>
-              <w:t xml:space="preserve">IBAN: </w:t>
-            </w:r>
-            <w:r>
-              <w:rPr>
-                <w:i/>
-              </w:rPr>
-              <w:t>leeg</w:t>
-            </w:r>
-          </w:p>
-          <w:p>
-            <w:proofErr w:type="gramStart"/>
-            <w:r>
-              <w:t>Cc nummer</w:t>
-            </w:r>
-            <w:proofErr w:type="gramEnd"/>
-            <w:r>
-              <w:t>: &lt;ongeldige cc nummer&gt;</w:t>
-            </w:r>
-          </w:p>
-        </w:tc>
-        <w:tc>
-          <w:tcPr>
-            <w:tcW w:w="3969" w:type="dxa"/>
-          </w:tcPr>
-          <w:p>
-            <w:r>
-              <w:t xml:space="preserve">Data wordt </w:t>
-            </w:r>
-            <w:r>
-              <w:rPr>
-                <w:b/>
-              </w:rPr>
-              <w:t>niet</w:t>
-            </w:r>
-            <w:r>
-              <w:t xml:space="preserve"> in de verkoper tabel toegevoegd en de gebruiker krijgt een foutmelding hierover</w:t>
-            </w:r>
-          </w:p>
-        </w:tc>
-        <w:tc>
-          <w:tcPr>
-            <w:tcW w:w="3969" w:type="dxa"/>
-          </w:tcPr>
-          <w:p>
-            <w:r>
-              <w:t xml:space="preserve">Data wordt </w:t>
-            </w:r>
-            <w:r>
-              <w:rPr>
-                <w:b/>
-              </w:rPr>
-              <w:t>niet</w:t>
-            </w:r>
-            <w:r>
-              <w:t xml:space="preserve"> in de verkoper tabel toegevoegd en de gebruiker krijgt een foutmelding hierover</w:t>
+            <w:r>
+              <w:t>Zelfgemaakte functie die HTML stript.</w:t>
+            </w:r>
+          </w:p>
+        </w:tc>
+        <w:tc>
+          <w:tcPr>
+            <w:tcW w:w="3969" w:type="dxa"/>
+          </w:tcPr>
+          <w:p>
+            <w:r>
+              <w:t xml:space="preserve">Alle verschillende tekens die te maken hebben met HTML of andere coderingstalen, worden </w:t>
+            </w:r>
+            <w:r>
+              <w:t>verwijderd</w:t>
+            </w:r>
+            <w:r>
+              <w:t>.</w:t>
+            </w:r>
+          </w:p>
+        </w:tc>
+        <w:tc>
+          <w:tcPr>
+            <w:tcW w:w="3969" w:type="dxa"/>
+          </w:tcPr>
+          <w:p>
+            <w:r>
+              <w:t xml:space="preserve">Beschrijving is HTML vrij. </w:t>
             </w:r>
           </w:p>
         </w:tc>
@@ -560,7 +381,13 @@
           </w:tcPr>
           <w:p>
             <w:r>
-              <w:t>Een onjuiste IBAN + Bank en juiste creditcard</w:t>
+              <w:t xml:space="preserve">Conversie van verschillende </w:t>
+            </w:r>
+            <w:r>
+              <w:t>valuta’s</w:t>
+            </w:r>
+            <w:r>
+              <w:t xml:space="preserve"> naar euro.</w:t>
             </w:r>
           </w:p>
         </w:tc>
@@ -569,72 +396,61 @@
             <w:tcW w:w="3544" w:type="dxa"/>
           </w:tcPr>
           <w:p>
-            <w:pPr>
-              <w:rPr>
-                <w:i/>
-              </w:rPr>
-            </w:pPr>
-            <w:r>
-              <w:t xml:space="preserve">Bank: </w:t>
-            </w:r>
-            <w:r>
-              <w:rPr>
-                <w:i/>
-              </w:rPr>
-              <w:t>maakt niet uit</w:t>
-            </w:r>
-          </w:p>
-          <w:p>
-            <w:r>
-              <w:t>IBAN: &lt;ongeldige IBAN&gt;</w:t>
-            </w:r>
-          </w:p>
-          <w:p>
-            <w:proofErr w:type="gramStart"/>
-            <w:r>
-              <w:t>Cc nummer</w:t>
-            </w:r>
-            <w:proofErr w:type="gramEnd"/>
-            <w:r>
-              <w:t>: &lt;geldige cc nummer&gt;</w:t>
-            </w:r>
-          </w:p>
-        </w:tc>
-        <w:tc>
-          <w:tcPr>
-            <w:tcW w:w="3969" w:type="dxa"/>
-          </w:tcPr>
-          <w:p>
-            <w:r>
-              <w:t xml:space="preserve">Data wordt </w:t>
-            </w:r>
-            <w:r>
-              <w:rPr>
-                <w:b/>
-              </w:rPr>
-              <w:t>niet</w:t>
-            </w:r>
-            <w:r>
-              <w:t xml:space="preserve"> in de verkoper tabel toegevoegd en de gebruiker krijgt een foutmelding hierover</w:t>
-            </w:r>
-          </w:p>
-        </w:tc>
-        <w:tc>
-          <w:tcPr>
-            <w:tcW w:w="3969" w:type="dxa"/>
-          </w:tcPr>
-          <w:p>
-            <w:r>
-              <w:t xml:space="preserve">Data wordt </w:t>
-            </w:r>
-            <w:r>
-              <w:rPr>
-                <w:b/>
-              </w:rPr>
-              <w:t>niet</w:t>
-            </w:r>
-            <w:r>
-              <w:t xml:space="preserve"> in de verkoper tabel toegevoegd en de gebruiker krijgt een foutmelding hierover</w:t>
+            <w:r>
+              <w:t xml:space="preserve">Zelfgemaakte functie die Verschillende valuta’s naar euro </w:t>
+            </w:r>
+            <w:proofErr w:type="spellStart"/>
+            <w:r>
+              <w:t>converteerd</w:t>
+            </w:r>
+            <w:proofErr w:type="spellEnd"/>
+          </w:p>
+        </w:tc>
+        <w:tc>
+          <w:tcPr>
+            <w:tcW w:w="3969" w:type="dxa"/>
+          </w:tcPr>
+          <w:p>
+            <w:r>
+              <w:t xml:space="preserve">Er wordt aangegeven in de </w:t>
+            </w:r>
+            <w:proofErr w:type="spellStart"/>
+            <w:r>
+              <w:t>funtie</w:t>
+            </w:r>
+            <w:proofErr w:type="spellEnd"/>
+            <w:r>
+              <w:t xml:space="preserve"> welke valuta het is en wat het bedrag is, en dan wordt het </w:t>
+            </w:r>
+            <w:proofErr w:type="spellStart"/>
+            <w:r>
+              <w:t>gecoverteerd</w:t>
+            </w:r>
+            <w:proofErr w:type="spellEnd"/>
+            <w:r>
+              <w:t xml:space="preserve"> naar euro’s</w:t>
+            </w:r>
+          </w:p>
+        </w:tc>
+        <w:tc>
+          <w:tcPr>
+            <w:tcW w:w="3969" w:type="dxa"/>
+          </w:tcPr>
+          <w:p>
+            <w:r>
+              <w:t>Er wordt aangegeven in de fun</w:t>
+            </w:r>
+            <w:r>
+              <w:t>c</w:t>
+            </w:r>
+            <w:r>
+              <w:t>tie welke valuta het is en wat het bedrag is, en dan wordt het geco</w:t>
+            </w:r>
+            <w:r>
+              <w:t>n</w:t>
+            </w:r>
+            <w:r>
+              <w:t>verteerd naar euro’s</w:t>
             </w:r>
           </w:p>
         </w:tc>
@@ -649,8 +465,21 @@
           </w:tcPr>
           <w:p>
             <w:r>
-              <w:t>Een juiste IBAN + Bank en onjuiste creditcard</w:t>
-            </w:r>
+              <w:t xml:space="preserve">Testen van het </w:t>
+            </w:r>
+            <w:proofErr w:type="spellStart"/>
+            <w:r>
+              <w:t>constraint</w:t>
+            </w:r>
+            <w:proofErr w:type="spellEnd"/>
+            <w:r>
+              <w:t xml:space="preserve"> </w:t>
+            </w:r>
+            <w:proofErr w:type="spellStart"/>
+            <w:r>
+              <w:t>CK_Controleoptie</w:t>
+            </w:r>
+            <w:proofErr w:type="spellEnd"/>
           </w:p>
         </w:tc>
         <w:tc>
@@ -659,205 +488,65 @@
           </w:tcPr>
           <w:p>
             <w:r>
-              <w:t>Bank: &lt;bijbehorende bank&gt;</w:t>
-            </w:r>
-          </w:p>
-          <w:p>
-            <w:r>
-              <w:t>IBAN: &lt;geldige IBAN&gt;</w:t>
-            </w:r>
-          </w:p>
-          <w:p>
-            <w:proofErr w:type="gramStart"/>
-            <w:r>
-              <w:t>Cc nummer</w:t>
-            </w:r>
-            <w:proofErr w:type="gramEnd"/>
-            <w:r>
-              <w:t>: &lt;ongeldige cc nummer&gt;</w:t>
-            </w:r>
-          </w:p>
-        </w:tc>
-        <w:tc>
-          <w:tcPr>
-            <w:tcW w:w="3969" w:type="dxa"/>
-          </w:tcPr>
-          <w:p>
-            <w:r>
-              <w:t xml:space="preserve">Data wordt </w:t>
-            </w:r>
-            <w:r>
-              <w:rPr>
-                <w:b/>
-              </w:rPr>
-              <w:t>niet</w:t>
-            </w:r>
-            <w:r>
-              <w:t xml:space="preserve"> in de verkoper tabel toegevoegd en de gebruiker krijgt een foutmelding hierover</w:t>
-            </w:r>
-          </w:p>
-        </w:tc>
-        <w:tc>
-          <w:tcPr>
-            <w:tcW w:w="3969" w:type="dxa"/>
-          </w:tcPr>
-          <w:p>
-            <w:r>
-              <w:t xml:space="preserve">Data wordt </w:t>
-            </w:r>
-            <w:r>
-              <w:rPr>
-                <w:b/>
-              </w:rPr>
-              <w:t>niet</w:t>
-            </w:r>
-            <w:r>
-              <w:t xml:space="preserve"> in de verkoper tabel toegevoegd en de gebruiker krijgt een foutmelding hierover</w:t>
-            </w:r>
-          </w:p>
-        </w:tc>
-      </w:tr>
-      <w:tr>
-        <w:trPr>
-          <w:trHeight w:val="269"/>
-        </w:trPr>
-        <w:tc>
-          <w:tcPr>
-            <w:tcW w:w="2547" w:type="dxa"/>
-          </w:tcPr>
-          <w:p>
-            <w:r>
-              <w:t>Een onjuiste IBAN + Bank en onjuiste creditcard</w:t>
-            </w:r>
-          </w:p>
-        </w:tc>
-        <w:tc>
-          <w:tcPr>
-            <w:tcW w:w="3544" w:type="dxa"/>
-          </w:tcPr>
-          <w:p>
-            <w:pPr>
-              <w:rPr>
-                <w:i/>
-              </w:rPr>
-            </w:pPr>
-            <w:r>
-              <w:t xml:space="preserve">Bank: </w:t>
-            </w:r>
-            <w:r>
-              <w:rPr>
-                <w:i/>
-              </w:rPr>
-              <w:t>maakt niet uit</w:t>
-            </w:r>
-          </w:p>
-          <w:p>
-            <w:r>
-              <w:t>IBAN: &lt;ongeldige IBAN&gt;</w:t>
-            </w:r>
-          </w:p>
-          <w:p>
-            <w:proofErr w:type="gramStart"/>
-            <w:r>
-              <w:t>Cc nummer</w:t>
-            </w:r>
-            <w:proofErr w:type="gramEnd"/>
-            <w:r>
-              <w:t>: &lt;ongeldige cc nummer&gt;</w:t>
-            </w:r>
-          </w:p>
-        </w:tc>
-        <w:tc>
-          <w:tcPr>
-            <w:tcW w:w="3969" w:type="dxa"/>
-          </w:tcPr>
-          <w:p>
-            <w:r>
-              <w:t xml:space="preserve">Data wordt </w:t>
-            </w:r>
-            <w:r>
-              <w:rPr>
-                <w:b/>
-              </w:rPr>
-              <w:t>niet</w:t>
-            </w:r>
-            <w:r>
-              <w:t xml:space="preserve"> in de verkoper tabel toegevoegd en de gebruiker krijgt een foutmelding hierover</w:t>
-            </w:r>
-          </w:p>
-        </w:tc>
-        <w:tc>
-          <w:tcPr>
-            <w:tcW w:w="3969" w:type="dxa"/>
-          </w:tcPr>
-          <w:p>
-            <w:r>
-              <w:t xml:space="preserve">Data wordt </w:t>
-            </w:r>
-            <w:r>
-              <w:rPr>
-                <w:b/>
-              </w:rPr>
-              <w:t>niet</w:t>
-            </w:r>
-            <w:r>
-              <w:t xml:space="preserve"> in de verkoper tabel toegevoegd en de gebruiker krijgt een foutmelding hierover</w:t>
-            </w:r>
-          </w:p>
-        </w:tc>
-      </w:tr>
-      <w:tr>
-        <w:trPr>
-          <w:trHeight w:val="269"/>
-        </w:trPr>
-        <w:tc>
-          <w:tcPr>
-            <w:tcW w:w="2547" w:type="dxa"/>
-          </w:tcPr>
-          <w:p>
-            <w:r>
-              <w:t>Gebruiker staat al in database</w:t>
-            </w:r>
-          </w:p>
-        </w:tc>
-        <w:tc>
-          <w:tcPr>
-            <w:tcW w:w="3544" w:type="dxa"/>
-          </w:tcPr>
-          <w:p>
-            <w:r>
-              <w:t>Geen input mogelijk</w:t>
-            </w:r>
-          </w:p>
-        </w:tc>
-        <w:tc>
-          <w:tcPr>
-            <w:tcW w:w="3969" w:type="dxa"/>
-          </w:tcPr>
-          <w:p>
-            <w:r>
-              <w:t xml:space="preserve">Knop wordt </w:t>
+              <w:t xml:space="preserve">Een Controle optie die niet in het </w:t>
             </w:r>
             <w:proofErr w:type="spellStart"/>
             <w:r>
-              <w:t>disabled</w:t>
+              <w:t>reitje</w:t>
             </w:r>
             <w:proofErr w:type="spellEnd"/>
-          </w:p>
-        </w:tc>
-        <w:tc>
-          <w:tcPr>
-            <w:tcW w:w="3969" w:type="dxa"/>
-          </w:tcPr>
-          <w:p>
-            <w:r>
-              <w:t xml:space="preserve">Knop wordt </w:t>
+            <w:r>
+              <w:t xml:space="preserve"> staat: </w:t>
             </w:r>
             <w:proofErr w:type="spellStart"/>
             <w:r>
-              <w:t>disabled</w:t>
+              <w:t>Paypal</w:t>
             </w:r>
             <w:proofErr w:type="spellEnd"/>
+          </w:p>
+        </w:tc>
+        <w:tc>
+          <w:tcPr>
+            <w:tcW w:w="3969" w:type="dxa"/>
+          </w:tcPr>
+          <w:p>
+            <w:proofErr w:type="spellStart"/>
+            <w:r>
+              <w:t>Constraint</w:t>
+            </w:r>
+            <w:proofErr w:type="spellEnd"/>
+            <w:r>
+              <w:t xml:space="preserve"> </w:t>
+            </w:r>
+            <w:proofErr w:type="spellStart"/>
+            <w:r>
+              <w:t>reageerd</w:t>
+            </w:r>
+            <w:proofErr w:type="spellEnd"/>
+            <w:r>
+              <w:t xml:space="preserve"> hierop, deze waarde mag niet worden ingevoerd</w:t>
+            </w:r>
+          </w:p>
+        </w:tc>
+        <w:tc>
+          <w:tcPr>
+            <w:tcW w:w="3969" w:type="dxa"/>
+          </w:tcPr>
+          <w:p>
+            <w:proofErr w:type="spellStart"/>
+            <w:r>
+              <w:t>Constraint</w:t>
+            </w:r>
+            <w:proofErr w:type="spellEnd"/>
+            <w:r>
+              <w:t xml:space="preserve"> </w:t>
+            </w:r>
+            <w:r>
+              <w:t>reageert</w:t>
+            </w:r>
+            <w:r>
+              <w:t xml:space="preserve"> hierop, deze waarde mag niet worden ingevoerd</w:t>
+            </w:r>
           </w:p>
         </w:tc>
       </w:tr>
@@ -865,62 +554,11 @@
     <w:p/>
     <w:p>
       <w:r>
-        <w:t>Geldige IBAN via:</w:t>
+        <w:t>s</w:t>
       </w:r>
-      <w:r>
-        <w:br/>
-      </w:r>
-      <w:hyperlink r:id="rId4" w:history="1">
-        <w:r>
-          <w:rPr>
-            <w:rStyle w:val="Hyperlink"/>
-          </w:rPr>
-          <w:t>https://www.tuxx.nl/betalingsverkeer/iban_voorbeelden/</w:t>
-        </w:r>
-      </w:hyperlink>
+      <w:bookmarkStart w:id="0" w:name="_GoBack"/>
+      <w:bookmarkEnd w:id="0"/>
     </w:p>
-    <w:p>
-      <w:r>
-        <w:t>Bij testen voor ongeldige IBAN gebruik:</w:t>
-      </w:r>
-      <w:r>
-        <w:br/>
-      </w:r>
-      <w:hyperlink r:id="rId5" w:history="1">
-        <w:r>
-          <w:rPr>
-            <w:rStyle w:val="Hyperlink"/>
-          </w:rPr>
-          <w:t>https://www.ibancalculator.com/iban_validieren.html</w:t>
-        </w:r>
-      </w:hyperlink>
-    </w:p>
-    <w:p/>
-    <w:p>
-      <w:r>
-        <w:t xml:space="preserve">Geldige </w:t>
-      </w:r>
-      <w:proofErr w:type="gramStart"/>
-      <w:r>
-        <w:t>cc nummer</w:t>
-      </w:r>
-      <w:proofErr w:type="gramEnd"/>
-      <w:r>
-        <w:t xml:space="preserve"> en test voor ongeldige via:</w:t>
-      </w:r>
-      <w:r>
-        <w:br/>
-      </w:r>
-      <w:hyperlink r:id="rId6" w:history="1">
-        <w:r>
-          <w:rPr>
-            <w:rStyle w:val="Hyperlink"/>
-          </w:rPr>
-          <w:t>https://www.freeformatter.com/credit-card-number-generator-validator.html</w:t>
-        </w:r>
-      </w:hyperlink>
-    </w:p>
-    <w:p/>
     <w:p/>
     <w:sectPr>
       <w:pgSz w:w="16838" w:h="11906" w:orient="landscape"/>

</xml_diff>